<commit_message>
midterm study guide html
</commit_message>
<xml_diff>
--- a/classes/stats2019/MidtermStudyGuide.docx
+++ b/classes/stats2019/MidtermStudyGuide.docx
@@ -16,89 +16,6 @@
       </w:r>
       <w:r>
         <w:t>The midterm is through Lecture #10</w:t>
-      </w:r>
-      <w:r>
-        <w:t xml:space="preserve"> </w:t>
-      </w:r>
-    </w:p>
-    <w:p>
-      <w:pPr>
-        <w:ind w:firstLine="720"/>
-      </w:pPr>
-      <w:r>
-        <w:t>Feb 28</w:t>
-      </w:r>
-      <w:r>
-        <w:t xml:space="preserve">: lab </w:t>
-      </w:r>
-      <w:r>
-        <w:t>to go through this study guide</w:t>
-      </w:r>
-      <w:r>
-        <w:t xml:space="preserve"> (and finish up last lab if you need the time).</w:t>
-      </w:r>
-    </w:p>
-    <w:p>
-      <w:r>
-        <w:tab/>
-      </w:r>
-      <w:r>
-        <w:t xml:space="preserve">Spring break:  March </w:t>
-      </w:r>
-      <w:r>
-        <w:t>5</w:t>
-      </w:r>
-      <w:r>
-        <w:t xml:space="preserve"> &amp; March </w:t>
-      </w:r>
-      <w:r>
-        <w:t>7</w:t>
-      </w:r>
-    </w:p>
-    <w:p>
-      <w:r>
-        <w:tab/>
-      </w:r>
-      <w:r>
-        <w:t>Tuesday</w:t>
-      </w:r>
-      <w:r>
-        <w:t xml:space="preserve"> March </w:t>
-      </w:r>
-      <w:r>
-        <w:t>1</w:t>
-      </w:r>
-      <w:r>
-        <w:t>2</w:t>
-      </w:r>
-      <w:r>
-        <w:rPr>
-          <w:vertAlign w:val="superscript"/>
-        </w:rPr>
-        <w:t>th</w:t>
-      </w:r>
-      <w:r>
-        <w:t xml:space="preserve">: </w:t>
-      </w:r>
-      <w:r>
-        <w:t>Mid</w:t>
-      </w:r>
-      <w:bookmarkStart w:id="0" w:name="_GoBack"/>
-      <w:bookmarkEnd w:id="0"/>
-      <w:r>
-        <w:t>-term</w:t>
-      </w:r>
-      <w:r>
-        <w:t xml:space="preserve"> (</w:t>
-      </w:r>
-      <w:r>
-        <w:t xml:space="preserve">afternoon </w:t>
-      </w:r>
-      <w:r>
-        <w:t>class</w:t>
-      </w:r>
-      <w:r>
-        <w:t xml:space="preserve">).  </w:t>
       </w:r>
       <w:r>
         <w:t xml:space="preserve"> </w:t>
@@ -250,7 +167,6 @@
     </w:p>
     <w:p>
       <w:r>
-        <w:lastRenderedPageBreak/>
         <w:t>(</w:t>
       </w:r>
       <w:r>
@@ -291,6 +207,7 @@
     </w:p>
     <w:p>
       <w:r>
+        <w:lastRenderedPageBreak/>
         <w:t>(</w:t>
       </w:r>
       <w:r>
@@ -2692,6 +2609,8 @@
       </w:r>
     </w:p>
     <w:p>
+      <w:bookmarkStart w:id="0" w:name="_GoBack"/>
+      <w:bookmarkEnd w:id="0"/>
       <w:r>
         <w:br w:type="page"/>
       </w:r>

</xml_diff>

<commit_message>
constrain to lecture 10
</commit_message>
<xml_diff>
--- a/classes/stats2019/MidtermStudyGuide.docx
+++ b/classes/stats2019/MidtermStudyGuide.docx
@@ -135,12 +135,6 @@
     </w:p>
     <w:p>
       <w:r>
-        <w:tab/>
-        <w:t>The chi-square distribution with 25 degrees of freedom</w:t>
-      </w:r>
-    </w:p>
-    <w:p>
-      <w:r>
         <w:t>(7) Define mean and variance for a discrete distribution.</w:t>
       </w:r>
     </w:p>
@@ -207,7 +201,6 @@
     </w:p>
     <w:p>
       <w:r>
-        <w:lastRenderedPageBreak/>
         <w:t>(</w:t>
       </w:r>
       <w:r>
@@ -264,6 +257,7 @@
     </w:p>
     <w:p>
       <w:r>
+        <w:lastRenderedPageBreak/>
         <w:t xml:space="preserve">Fill out the Bayesian universe for this situation (you don’t have to work out the math).  </w:t>
       </w:r>
       <w:proofErr w:type="gramStart"/>
@@ -2609,8 +2603,6 @@
       </w:r>
     </w:p>
     <w:p>
-      <w:bookmarkStart w:id="0" w:name="_GoBack"/>
-      <w:bookmarkEnd w:id="0"/>
       <w:r>
         <w:br w:type="page"/>
       </w:r>
@@ -2750,10 +2742,10 @@
         <w:t xml:space="preserve">  How is the negative binomial distribution a more appropriate alternative?</w:t>
       </w:r>
       <w:r>
-        <w:t xml:space="preserve">  How is the term “over-dispersion” defined?</w:t>
-      </w:r>
-      <w:r>
-        <w:t xml:space="preserve">  How is the negative binomial distribution used to model cases where the variance &gt; mean?</w:t>
+        <w:t xml:space="preserve">  </w:t>
+      </w:r>
+      <w:r>
+        <w:t>How is the negative binomial distribution used to model cases where the variance &gt; mean?</w:t>
       </w:r>
       <w:r>
         <w:tab/>
@@ -2947,98 +2939,10 @@
         <w:tab/>
         <w:t>they lose 5 games with a p(win) = 0.6</w:t>
       </w:r>
-    </w:p>
-    <w:p>
-      <w:r>
-        <w:tab/>
-        <w:t>(K) The value</w:t>
-      </w:r>
-    </w:p>
-    <w:p>
-      <w:r>
-        <w:tab/>
-      </w:r>
-      <w:r>
-        <w:rPr>
-          <w:noProof/>
-        </w:rPr>
-        <w:drawing>
-          <wp:inline distT="0" distB="0" distL="0" distR="0" wp14:anchorId="5B9056C1" wp14:editId="4B5D1077">
-            <wp:extent cx="1047750" cy="402447"/>
-            <wp:effectExtent l="0" t="0" r="0" b="0"/>
-            <wp:docPr id="10" name="Picture 10"/>
-            <wp:cNvGraphicFramePr>
-              <a:graphicFrameLocks xmlns:a="http://schemas.openxmlformats.org/drawingml/2006/main" noChangeAspect="1"/>
-            </wp:cNvGraphicFramePr>
-            <a:graphic xmlns:a="http://schemas.openxmlformats.org/drawingml/2006/main">
-              <a:graphicData uri="http://schemas.openxmlformats.org/drawingml/2006/picture">
-                <pic:pic xmlns:pic="http://schemas.openxmlformats.org/drawingml/2006/picture">
-                  <pic:nvPicPr>
-                    <pic:cNvPr id="0" name="Picture 3"/>
-                    <pic:cNvPicPr>
-                      <a:picLocks noChangeAspect="1" noChangeArrowheads="1"/>
-                    </pic:cNvPicPr>
-                  </pic:nvPicPr>
-                  <pic:blipFill>
-                    <a:blip r:embed="rId10">
-                      <a:extLst>
-                        <a:ext uri="{28A0092B-C50C-407E-A947-70E740481C1C}">
-                          <a14:useLocalDpi xmlns:a14="http://schemas.microsoft.com/office/drawing/2010/main" val="0"/>
-                        </a:ext>
-                      </a:extLst>
-                    </a:blip>
-                    <a:srcRect/>
-                    <a:stretch>
-                      <a:fillRect/>
-                    </a:stretch>
-                  </pic:blipFill>
-                  <pic:spPr bwMode="auto">
-                    <a:xfrm>
-                      <a:off x="0" y="0"/>
-                      <a:ext cx="1066197" cy="409533"/>
-                    </a:xfrm>
-                    <a:prstGeom prst="rect">
-                      <a:avLst/>
-                    </a:prstGeom>
-                    <a:noFill/>
-                    <a:ln>
-                      <a:noFill/>
-                    </a:ln>
-                  </pic:spPr>
-                </pic:pic>
-              </a:graphicData>
-            </a:graphic>
-          </wp:inline>
-        </w:drawing>
-      </w:r>
-    </w:p>
-    <w:p>
-      <w:r>
-        <w:tab/>
-        <w:t>Where S is an estimate of</w:t>
-      </w:r>
-      <w:r>
-        <w:t xml:space="preserve"> the </w:t>
-      </w:r>
-      <w:r>
-        <w:t xml:space="preserve">true variance </w:t>
-      </w:r>
-      <w:r>
-        <w:rPr>
-          <w:rFonts w:ascii="Symbol" w:hAnsi="Symbol"/>
-        </w:rPr>
-        <w:t></w:t>
-      </w:r>
-      <w:r>
-        <w:t xml:space="preserve"> calculated from </w:t>
-      </w:r>
-      <w:r>
-        <w:t>n</w:t>
-      </w:r>
-      <w:r>
-        <w:t xml:space="preserve"> samples.</w:t>
-      </w:r>
-    </w:p>
+      <w:bookmarkStart w:id="0" w:name="_GoBack"/>
+      <w:bookmarkEnd w:id="0"/>
+    </w:p>
+    <w:p/>
     <w:p>
       <w:pPr>
         <w:spacing w:after="0" w:line="240" w:lineRule="auto"/>
@@ -3164,6 +3068,7 @@
     </w:p>
     <w:p>
       <w:r>
+        <w:lastRenderedPageBreak/>
         <w:t>(</w:t>
       </w:r>
       <w:r>
@@ -3330,7 +3235,7 @@
       </w:r>
     </w:p>
     <w:sectPr>
-      <w:footerReference w:type="default" r:id="rId11"/>
+      <w:footerReference w:type="default" r:id="rId10"/>
       <w:pgSz w:w="12240" w:h="15840"/>
       <w:pgMar w:top="1440" w:right="1440" w:bottom="1440" w:left="1440" w:header="720" w:footer="720" w:gutter="0"/>
       <w:cols w:space="720"/>

</xml_diff>

<commit_message>
small updates to midterm study guide
</commit_message>
<xml_diff>
--- a/classes/stats2019/MidtermStudyGuide.docx
+++ b/classes/stats2019/MidtermStudyGuide.docx
@@ -17,8 +17,50 @@
       <w:r>
         <w:t>The midterm is through Lecture #10</w:t>
       </w:r>
-      <w:r>
-        <w:t xml:space="preserve"> </w:t>
+    </w:p>
+    <w:p>
+      <w:pPr>
+        <w:ind w:left="720" w:hanging="720"/>
+      </w:pPr>
+      <w:r>
+        <w:tab/>
+        <w:t>The midterm is during class time (1:00 pm) on Tuesday March 12</w:t>
+      </w:r>
+      <w:r>
+        <w:rPr>
+          <w:vertAlign w:val="superscript"/>
+        </w:rPr>
+        <w:t>th</w:t>
+      </w:r>
+      <w:r>
+        <w:t xml:space="preserve"> (after Spring break)</w:t>
+      </w:r>
+    </w:p>
+    <w:p>
+      <w:pPr>
+        <w:ind w:left="720" w:hanging="720"/>
+      </w:pPr>
+      <w:r>
+        <w:tab/>
+        <w:t>Class time on Tues 2/26</w:t>
+      </w:r>
+      <w:r>
+        <w:rPr>
+          <w:vertAlign w:val="superscript"/>
+        </w:rPr>
+        <w:t>th</w:t>
+      </w:r>
+      <w:r>
+        <w:t xml:space="preserve"> and class and lab time on 2/28</w:t>
+      </w:r>
+      <w:r>
+        <w:rPr>
+          <w:vertAlign w:val="superscript"/>
+        </w:rPr>
+        <w:t>th</w:t>
+      </w:r>
+      <w:r>
+        <w:t xml:space="preserve"> will be open to allow you to work through this study guide and outstanding assignments.</w:t>
       </w:r>
     </w:p>
     <w:p>
@@ -180,6 +222,7 @@
     </w:p>
     <w:p>
       <w:r>
+        <w:lastRenderedPageBreak/>
         <w:t>(</w:t>
       </w:r>
       <w:r>
@@ -257,7 +300,6 @@
     </w:p>
     <w:p>
       <w:r>
-        <w:lastRenderedPageBreak/>
         <w:t xml:space="preserve">Fill out the Bayesian universe for this situation (you don’t have to work out the math).  </w:t>
       </w:r>
       <w:proofErr w:type="gramStart"/>
@@ -2939,8 +2981,6 @@
         <w:tab/>
         <w:t>they lose 5 games with a p(win) = 0.6</w:t>
       </w:r>
-      <w:bookmarkStart w:id="0" w:name="_GoBack"/>
-      <w:bookmarkEnd w:id="0"/>
     </w:p>
     <w:p/>
     <w:p>
@@ -3233,6 +3273,8 @@
       <w:r>
         <w:t>2-D graph?</w:t>
       </w:r>
+      <w:bookmarkStart w:id="0" w:name="_GoBack"/>
+      <w:bookmarkEnd w:id="0"/>
     </w:p>
     <w:sectPr>
       <w:footerReference w:type="default" r:id="rId10"/>

</xml_diff>